<commit_message>
akharin rooz 1397 :()():
</commit_message>
<xml_diff>
--- a/سنجش/یوزر منیوال/رابط کاربری.docx
+++ b/سنجش/یوزر منیوال/رابط کاربری.docx
@@ -699,15 +699,28 @@
         </w:rPr>
         <w:t xml:space="preserve">تعداد کل صفحات: </w:t>
       </w:r>
-      <w:fldSimple w:instr=" NUMPAGES   \* MERGEFORMAT ">
-        <w:r>
-          <w:rPr>
-            <w:noProof/>
-            <w:rtl/>
-          </w:rPr>
-          <w:t>20</w:t>
-        </w:r>
-      </w:fldSimple>
+      <w:r>
+        <w:fldChar w:fldCharType="begin"/>
+      </w:r>
+      <w:r>
+        <w:instrText xml:space="preserve"> NUMPAGES   \* MERGEFORMAT </w:instrText>
+      </w:r>
+      <w:r>
+        <w:fldChar w:fldCharType="separate"/>
+      </w:r>
+      <w:r>
+        <w:rPr>
+          <w:noProof/>
+          <w:rtl/>
+        </w:rPr>
+        <w:t>20</w:t>
+      </w:r>
+      <w:r>
+        <w:rPr>
+          <w:noProof/>
+        </w:rPr>
+        <w:fldChar w:fldCharType="end"/>
+      </w:r>
       <w:r>
         <w:rPr>
           <w:rFonts w:hint="cs"/>
@@ -16957,7 +16970,7 @@
             <w:webHidden/>
             <w:rtl/>
           </w:rPr>
-          <w:t>11</w:t>
+          <w:t>10</w:t>
         </w:r>
         <w:r>
           <w:rPr>
@@ -17190,7 +17203,7 @@
             <w:webHidden/>
             <w:rtl/>
           </w:rPr>
-          <w:t>12</w:t>
+          <w:t>11</w:t>
         </w:r>
         <w:r>
           <w:rPr>
@@ -17523,7 +17536,7 @@
             <w:webHidden/>
             <w:rtl/>
           </w:rPr>
-          <w:t>13</w:t>
+          <w:t>12</w:t>
         </w:r>
         <w:r>
           <w:rPr>
@@ -17771,7 +17784,7 @@
             <w:webHidden/>
             <w:rtl/>
           </w:rPr>
-          <w:t>14</w:t>
+          <w:t>13</w:t>
         </w:r>
         <w:r>
           <w:rPr>
@@ -18043,7 +18056,7 @@
             <w:webHidden/>
             <w:rtl/>
           </w:rPr>
-          <w:t>15</w:t>
+          <w:t>14</w:t>
         </w:r>
         <w:r>
           <w:rPr>
@@ -18374,7 +18387,7 @@
             <w:webHidden/>
             <w:rtl/>
           </w:rPr>
-          <w:t>16</w:t>
+          <w:t>15</w:t>
         </w:r>
         <w:r>
           <w:rPr>
@@ -18560,8 +18573,6 @@
           </w:rPr>
           <w:t xml:space="preserve"> </w:t>
         </w:r>
-        <w:bookmarkStart w:id="0" w:name="_GoBack"/>
-        <w:bookmarkEnd w:id="0"/>
         <w:r>
           <w:rPr>
             <w:rStyle w:val="Hyperlink"/>
@@ -18648,7 +18659,7 @@
             <w:webHidden/>
             <w:rtl/>
           </w:rPr>
-          <w:t>16</w:t>
+          <w:t>15</w:t>
         </w:r>
         <w:r>
           <w:rPr>
@@ -18819,7 +18830,7 @@
             <w:webHidden/>
             <w:rtl/>
           </w:rPr>
-          <w:t>17</w:t>
+          <w:t>16</w:t>
         </w:r>
         <w:r>
           <w:rPr>
@@ -19144,7 +19155,7 @@
             <w:webHidden/>
             <w:rtl/>
           </w:rPr>
-          <w:t>18</w:t>
+          <w:t>17</w:t>
         </w:r>
         <w:r>
           <w:rPr>
@@ -19470,7 +19481,7 @@
             <w:webHidden/>
             <w:rtl/>
           </w:rPr>
-          <w:t>19</w:t>
+          <w:t>18</w:t>
         </w:r>
         <w:r>
           <w:rPr>
@@ -19875,7 +19886,7 @@
             <w:webHidden/>
             <w:rtl/>
           </w:rPr>
-          <w:t>20</w:t>
+          <w:t>19</w:t>
         </w:r>
         <w:r>
           <w:rPr>
@@ -20145,7 +20156,7 @@
             <w:webHidden/>
             <w:rtl/>
           </w:rPr>
-          <w:t>20</w:t>
+          <w:t>19</w:t>
         </w:r>
         <w:r>
           <w:rPr>
@@ -20392,7 +20403,7 @@
             <w:webHidden/>
             <w:rtl/>
           </w:rPr>
-          <w:t>21</w:t>
+          <w:t>20</w:t>
         </w:r>
         <w:r>
           <w:rPr>
@@ -20429,7 +20440,7 @@
           <w:rtl/>
         </w:rPr>
       </w:pPr>
-      <w:bookmarkStart w:id="1" w:name="_Toc3887784"/>
+      <w:bookmarkStart w:id="0" w:name="_Toc3887784"/>
       <w:r>
         <w:rPr>
           <w:rFonts w:hint="cs"/>
@@ -20438,7 +20449,7 @@
         <w:lastRenderedPageBreak/>
         <w:t>مقدمه</w:t>
       </w:r>
-      <w:bookmarkEnd w:id="1"/>
+      <w:bookmarkEnd w:id="0"/>
     </w:p>
     <w:p>
       <w:pPr>
@@ -20581,8 +20592,8 @@
       <w:pPr>
         <w:pStyle w:val="Heading1"/>
       </w:pPr>
-      <w:bookmarkStart w:id="2" w:name="_Toc507418672"/>
-      <w:bookmarkStart w:id="3" w:name="_Toc3887785"/>
+      <w:bookmarkStart w:id="1" w:name="_Toc507418672"/>
+      <w:bookmarkStart w:id="2" w:name="_Toc3887785"/>
       <w:r>
         <w:rPr>
           <w:rFonts w:hint="cs"/>
@@ -20590,15 +20601,15 @@
         </w:rPr>
         <w:t xml:space="preserve">رابط </w:t>
       </w:r>
+      <w:bookmarkEnd w:id="1"/>
+      <w:r>
+        <w:rPr>
+          <w:rFonts w:hint="cs"/>
+          <w:rtl/>
+        </w:rPr>
+        <w:t>گرافیکی کاربران</w:t>
+      </w:r>
       <w:bookmarkEnd w:id="2"/>
-      <w:r>
-        <w:rPr>
-          <w:rFonts w:hint="cs"/>
-          <w:rtl/>
-        </w:rPr>
-        <w:t>گرافیکی کاربران</w:t>
-      </w:r>
-      <w:bookmarkEnd w:id="3"/>
     </w:p>
     <w:p>
       <w:pPr>
@@ -20945,8 +20956,8 @@
           <w:rtl/>
         </w:rPr>
       </w:pPr>
-      <w:bookmarkStart w:id="4" w:name="_Toc520863432"/>
-      <w:bookmarkStart w:id="5" w:name="_Toc3887770"/>
+      <w:bookmarkStart w:id="3" w:name="_Toc520863432"/>
+      <w:bookmarkStart w:id="4" w:name="_Toc3887770"/>
       <w:r>
         <w:rPr>
           <w:rFonts w:hint="cs"/>
@@ -20968,8 +20979,8 @@
         </w:rPr>
         <w:t xml:space="preserve"> صفحه ورود به پنل مدیریت</w:t>
       </w:r>
+      <w:bookmarkEnd w:id="3"/>
       <w:bookmarkEnd w:id="4"/>
-      <w:bookmarkEnd w:id="5"/>
     </w:p>
     <w:p>
       <w:pPr>
@@ -21481,11 +21492,11 @@
           <w:rtl/>
         </w:rPr>
       </w:pPr>
-      <w:bookmarkStart w:id="6" w:name="_Toc520863433"/>
-      <w:bookmarkStart w:id="7" w:name="_Toc506719706"/>
-      <w:bookmarkStart w:id="8" w:name="_Toc506719449"/>
-      <w:bookmarkStart w:id="9" w:name="_Toc506474549"/>
-      <w:bookmarkStart w:id="10" w:name="_Toc3887771"/>
+      <w:bookmarkStart w:id="5" w:name="_Toc520863433"/>
+      <w:bookmarkStart w:id="6" w:name="_Toc506719706"/>
+      <w:bookmarkStart w:id="7" w:name="_Toc506719449"/>
+      <w:bookmarkStart w:id="8" w:name="_Toc506474549"/>
+      <w:bookmarkStart w:id="9" w:name="_Toc3887771"/>
       <w:r>
         <w:rPr>
           <w:rFonts w:hint="cs"/>
@@ -21521,25 +21532,25 @@
         </w:rPr>
         <w:t>صفحه مدیریت پروژه</w:t>
       </w:r>
+      <w:bookmarkEnd w:id="5"/>
+      <w:r>
+        <w:rPr>
+          <w:rFonts w:hint="cs"/>
+          <w:rtl/>
+        </w:rPr>
+        <w:t xml:space="preserve"> </w:t>
+      </w:r>
       <w:bookmarkEnd w:id="6"/>
-      <w:r>
-        <w:rPr>
-          <w:rFonts w:hint="cs"/>
-          <w:rtl/>
-        </w:rPr>
-        <w:t xml:space="preserve"> </w:t>
-      </w:r>
       <w:bookmarkEnd w:id="7"/>
       <w:bookmarkEnd w:id="8"/>
+      <w:r>
+        <w:rPr>
+          <w:rFonts w:hint="cs"/>
+          <w:rtl/>
+        </w:rPr>
+        <w:t>پارامترهای کمی</w:t>
+      </w:r>
       <w:bookmarkEnd w:id="9"/>
-      <w:r>
-        <w:rPr>
-          <w:rFonts w:hint="cs"/>
-          <w:rtl/>
-        </w:rPr>
-        <w:t>پارامترهای کمی</w:t>
-      </w:r>
-      <w:bookmarkEnd w:id="10"/>
     </w:p>
     <w:p>
       <w:pPr>
@@ -21627,11 +21638,11 @@
           <w:rtl/>
         </w:rPr>
       </w:pPr>
-      <w:bookmarkStart w:id="11" w:name="_Toc506474550"/>
-      <w:bookmarkStart w:id="12" w:name="_Toc520863434"/>
-      <w:bookmarkStart w:id="13" w:name="_Toc506719707"/>
-      <w:bookmarkStart w:id="14" w:name="_Toc506719450"/>
-      <w:bookmarkStart w:id="15" w:name="_Toc3887772"/>
+      <w:bookmarkStart w:id="10" w:name="_Toc506474550"/>
+      <w:bookmarkStart w:id="11" w:name="_Toc520863434"/>
+      <w:bookmarkStart w:id="12" w:name="_Toc506719707"/>
+      <w:bookmarkStart w:id="13" w:name="_Toc506719450"/>
+      <w:bookmarkStart w:id="14" w:name="_Toc3887772"/>
       <w:r>
         <w:rPr>
           <w:rFonts w:hint="cs"/>
@@ -21653,7 +21664,7 @@
         </w:rPr>
         <w:t xml:space="preserve"> </w:t>
       </w:r>
-      <w:bookmarkEnd w:id="11"/>
+      <w:bookmarkEnd w:id="10"/>
       <w:r>
         <w:rPr>
           <w:rFonts w:hint="cs"/>
@@ -21669,24 +21680,24 @@
         <w:softHyphen/>
         <w:t>داده</w:t>
       </w:r>
+      <w:bookmarkEnd w:id="11"/>
       <w:bookmarkEnd w:id="12"/>
       <w:bookmarkEnd w:id="13"/>
+      <w:r>
+        <w:rPr>
+          <w:rFonts w:hint="cs"/>
+          <w:rtl/>
+        </w:rPr>
+        <w:t xml:space="preserve"> </w:t>
+      </w:r>
+      <w:r>
+        <w:rPr>
+          <w:rFonts w:hint="cs"/>
+          <w:rtl/>
+        </w:rPr>
+        <w:t>سامانه پارامترهای کمی</w:t>
+      </w:r>
       <w:bookmarkEnd w:id="14"/>
-      <w:r>
-        <w:rPr>
-          <w:rFonts w:hint="cs"/>
-          <w:rtl/>
-        </w:rPr>
-        <w:t xml:space="preserve"> </w:t>
-      </w:r>
-      <w:r>
-        <w:rPr>
-          <w:rFonts w:hint="cs"/>
-          <w:rtl/>
-        </w:rPr>
-        <w:t>سامانه پارامترهای کمی</w:t>
-      </w:r>
-      <w:bookmarkEnd w:id="15"/>
     </w:p>
     <w:p>
       <w:pPr>
@@ -21708,9 +21719,9 @@
           <w:lang w:bidi="fa-IR"/>
         </w:rPr>
       </w:pPr>
-      <w:bookmarkStart w:id="16" w:name="_Toc3887090"/>
-      <w:bookmarkStart w:id="17" w:name="_Toc3887114"/>
-      <w:bookmarkStart w:id="18" w:name="_Toc3887773"/>
+      <w:bookmarkStart w:id="15" w:name="_Toc3887090"/>
+      <w:bookmarkStart w:id="16" w:name="_Toc3887114"/>
+      <w:bookmarkStart w:id="17" w:name="_Toc3887773"/>
       <w:r>
         <w:rPr>
           <w:noProof/>
@@ -21766,9 +21777,9 @@
           </wp:inline>
         </w:drawing>
       </w:r>
+      <w:bookmarkEnd w:id="15"/>
       <w:bookmarkEnd w:id="16"/>
       <w:bookmarkEnd w:id="17"/>
-      <w:bookmarkEnd w:id="18"/>
     </w:p>
     <w:p>
       <w:pPr>
@@ -21777,8 +21788,8 @@
           <w:rtl/>
         </w:rPr>
       </w:pPr>
-      <w:bookmarkStart w:id="19" w:name="_Toc535064331"/>
-      <w:bookmarkStart w:id="20" w:name="_Toc3887774"/>
+      <w:bookmarkStart w:id="18" w:name="_Toc535064331"/>
+      <w:bookmarkStart w:id="19" w:name="_Toc3887774"/>
       <w:r>
         <w:rPr>
           <w:rtl/>
@@ -21798,21 +21809,21 @@
         </w:rPr>
         <w:t xml:space="preserve"> صفحه مدیریت پروژه</w:t>
       </w:r>
+      <w:bookmarkEnd w:id="18"/>
+      <w:r>
+        <w:rPr>
+          <w:rtl/>
+        </w:rPr>
+        <w:t xml:space="preserve"> </w:t>
+      </w:r>
+      <w:r>
+        <w:rPr>
+          <w:rFonts w:hint="cs"/>
+          <w:rtl/>
+        </w:rPr>
+        <w:t>سامانه تشخیص محصول</w:t>
+      </w:r>
       <w:bookmarkEnd w:id="19"/>
-      <w:r>
-        <w:rPr>
-          <w:rtl/>
-        </w:rPr>
-        <w:t xml:space="preserve"> </w:t>
-      </w:r>
-      <w:r>
-        <w:rPr>
-          <w:rFonts w:hint="cs"/>
-          <w:rtl/>
-        </w:rPr>
-        <w:t>سامانه تشخیص محصول</w:t>
-      </w:r>
-      <w:bookmarkEnd w:id="20"/>
     </w:p>
     <w:p>
       <w:pPr>
@@ -21902,8 +21913,8 @@
           <w:rtl/>
         </w:rPr>
       </w:pPr>
-      <w:bookmarkStart w:id="21" w:name="_Toc535064332"/>
-      <w:bookmarkStart w:id="22" w:name="_Toc3887775"/>
+      <w:bookmarkStart w:id="20" w:name="_Toc535064332"/>
+      <w:bookmarkStart w:id="21" w:name="_Toc3887775"/>
       <w:r>
         <w:rPr>
           <w:rtl/>
@@ -21930,8 +21941,8 @@
         <w:softHyphen/>
         <w:t>داده</w:t>
       </w:r>
+      <w:bookmarkEnd w:id="20"/>
       <w:bookmarkEnd w:id="21"/>
-      <w:bookmarkEnd w:id="22"/>
       <w:r>
         <w:rPr>
           <w:rFonts w:hint="cs"/>
@@ -22010,8 +22021,8 @@
           <w:rtl/>
         </w:rPr>
       </w:pPr>
-      <w:bookmarkStart w:id="23" w:name="_Toc535035926"/>
-      <w:bookmarkStart w:id="24" w:name="_Toc3887776"/>
+      <w:bookmarkStart w:id="22" w:name="_Toc535035926"/>
+      <w:bookmarkStart w:id="23" w:name="_Toc3887776"/>
       <w:r>
         <w:rPr>
           <w:rtl/>
@@ -22059,8 +22070,8 @@
         </w:rPr>
         <w:t xml:space="preserve"> فوزاریوم گندم</w:t>
       </w:r>
+      <w:bookmarkEnd w:id="22"/>
       <w:bookmarkEnd w:id="23"/>
-      <w:bookmarkEnd w:id="24"/>
     </w:p>
     <w:p>
       <w:pPr>
@@ -22133,8 +22144,8 @@
           <w:rtl/>
         </w:rPr>
       </w:pPr>
-      <w:bookmarkStart w:id="25" w:name="_Toc535035927"/>
-      <w:bookmarkStart w:id="26" w:name="_Toc3887777"/>
+      <w:bookmarkStart w:id="24" w:name="_Toc535035927"/>
+      <w:bookmarkStart w:id="25" w:name="_Toc3887777"/>
       <w:r>
         <w:rPr>
           <w:rtl/>
@@ -22161,8 +22172,8 @@
         <w:softHyphen/>
         <w:t>داده</w:t>
       </w:r>
+      <w:bookmarkEnd w:id="24"/>
       <w:bookmarkEnd w:id="25"/>
-      <w:bookmarkEnd w:id="26"/>
       <w:r>
         <w:rPr>
           <w:rFonts w:hint="cs"/>
@@ -22175,8 +22186,8 @@
       <w:pPr>
         <w:pStyle w:val="Heading1"/>
       </w:pPr>
-      <w:bookmarkStart w:id="27" w:name="_Toc507418673"/>
-      <w:bookmarkStart w:id="28" w:name="_Toc3887786"/>
+      <w:bookmarkStart w:id="26" w:name="_Toc507418673"/>
+      <w:bookmarkStart w:id="27" w:name="_Toc3887786"/>
       <w:r>
         <w:rPr>
           <w:rFonts w:hint="cs"/>
@@ -22184,8 +22195,8 @@
         </w:rPr>
         <w:t>احراز هویت</w:t>
       </w:r>
+      <w:bookmarkEnd w:id="26"/>
       <w:bookmarkEnd w:id="27"/>
-      <w:bookmarkEnd w:id="28"/>
       <w:r>
         <w:rPr>
           <w:rFonts w:hint="cs"/>
@@ -22406,7 +22417,7 @@
           <w:szCs w:val="26"/>
         </w:rPr>
       </w:pPr>
-      <w:bookmarkStart w:id="29" w:name="_Toc506474551"/>
+      <w:bookmarkStart w:id="28" w:name="_Toc506474551"/>
     </w:p>
     <w:p>
       <w:pPr>
@@ -22415,10 +22426,10 @@
           <w:rtl/>
         </w:rPr>
       </w:pPr>
-      <w:bookmarkStart w:id="30" w:name="_Toc520863435"/>
+      <w:bookmarkStart w:id="29" w:name="_Toc520863435"/>
+      <w:bookmarkStart w:id="30" w:name="_Toc3887778"/>
       <w:bookmarkStart w:id="31" w:name="_Toc506719708"/>
       <w:bookmarkStart w:id="32" w:name="_Toc506719451"/>
-      <w:bookmarkStart w:id="33" w:name="_Toc3887778"/>
       <w:r>
         <w:rPr>
           <w:rFonts w:hint="cs"/>
@@ -22433,16 +22444,16 @@
         </w:rPr>
         <w:t xml:space="preserve"> احراز هویت</w:t>
       </w:r>
+      <w:bookmarkEnd w:id="28"/>
+      <w:r>
+        <w:rPr>
+          <w:rFonts w:hint="cs"/>
+          <w:rtl/>
+        </w:rPr>
+        <w:t xml:space="preserve"> سامانه</w:t>
+      </w:r>
       <w:bookmarkEnd w:id="29"/>
-      <w:r>
-        <w:rPr>
-          <w:rFonts w:hint="cs"/>
-          <w:rtl/>
-        </w:rPr>
-        <w:t xml:space="preserve"> سامانه</w:t>
-      </w:r>
       <w:bookmarkEnd w:id="30"/>
-      <w:bookmarkEnd w:id="33"/>
       <w:r>
         <w:rPr>
           <w:rFonts w:hint="cs"/>
@@ -22472,7 +22483,7 @@
         </w:rPr>
         <w:t xml:space="preserve"> </w:t>
       </w:r>
-      <w:bookmarkStart w:id="34" w:name="_Toc3887787"/>
+      <w:bookmarkStart w:id="33" w:name="_Toc3887787"/>
       <w:r>
         <w:rPr>
           <w:rFonts w:hint="cs"/>
@@ -22487,7 +22498,7 @@
         </w:rPr>
         <w:t xml:space="preserve"> ماشین</w:t>
       </w:r>
-      <w:bookmarkEnd w:id="34"/>
+      <w:bookmarkEnd w:id="33"/>
     </w:p>
     <w:p>
       <w:pPr>
@@ -22590,7 +22601,9 @@
     <w:p>
       <w:pPr>
         <w:rPr>
-          <w:rtl/>
+          <w:rFonts w:hint="cs"/>
+          <w:rtl/>
+          <w:lang w:bidi="fa-IR"/>
         </w:rPr>
       </w:pPr>
       <w:r>
@@ -22622,6 +22635,124 @@
           <w:rtl/>
         </w:rPr>
         <w:t>ها آورده شده است.</w:t>
+      </w:r>
+      <w:r>
+        <w:rPr>
+          <w:rFonts w:hint="cs"/>
+          <w:rtl/>
+          <w:lang w:bidi="fa-IR"/>
+        </w:rPr>
+        <w:t xml:space="preserve"> در شکل 9 </w:t>
+      </w:r>
+      <w:r>
+        <w:rPr>
+          <w:lang w:bidi="fa-IR"/>
+        </w:rPr>
+        <w:t>API</w:t>
+      </w:r>
+      <w:r>
+        <w:rPr>
+          <w:rFonts w:hint="cs"/>
+          <w:rtl/>
+          <w:lang w:bidi="fa-IR"/>
+        </w:rPr>
+        <w:t xml:space="preserve"> های طراحی شده برای سامانه پارامترهای کمی گیاهی تصویر شده است. هر کدام از </w:t>
+      </w:r>
+      <w:r>
+        <w:rPr>
+          <w:rFonts w:hint="cs"/>
+          <w:rtl/>
+          <w:lang w:bidi="fa-IR"/>
+        </w:rPr>
+        <w:lastRenderedPageBreak/>
+        <w:t>آدرس های تصویر وظیفه خاصی دارند که</w:t>
+      </w:r>
+      <w:r>
+        <w:rPr>
+          <w:rFonts w:hint="cs"/>
+          <w:rtl/>
+          <w:lang w:bidi="fa-IR"/>
+        </w:rPr>
+        <w:t xml:space="preserve"> در شکل 11 مستندات ان وجود دارد</w:t>
+      </w:r>
+      <w:r>
+        <w:rPr>
+          <w:rFonts w:hint="cs"/>
+          <w:rtl/>
+          <w:lang w:bidi="fa-IR"/>
+        </w:rPr>
+        <w:t>. یک ماشین با استفاده از صدا زدن هر کدام از این ادرس های می</w:t>
+      </w:r>
+      <w:r>
+        <w:rPr>
+          <w:rtl/>
+          <w:lang w:bidi="fa-IR"/>
+        </w:rPr>
+        <w:softHyphen/>
+      </w:r>
+      <w:r>
+        <w:rPr>
+          <w:rFonts w:hint="cs"/>
+          <w:rtl/>
+          <w:lang w:bidi="fa-IR"/>
+        </w:rPr>
+        <w:t>تواند با سرور ارتباط برقرار کنند.</w:t>
+      </w:r>
+      <w:r>
+        <w:rPr>
+          <w:rFonts w:hint="cs"/>
+          <w:rtl/>
+          <w:lang w:bidi="fa-IR"/>
+        </w:rPr>
+        <w:t xml:space="preserve"> تصویر شکل 10 خروجی از حاصل شده از استفاده از یکی از لینک های مطرح شده در شکل 9 است. تصاویر 12 </w:t>
+      </w:r>
+      <w:r>
+        <w:rPr>
+          <w:rFonts w:hint="cs"/>
+          <w:rtl/>
+          <w:lang w:bidi="fa-IR"/>
+        </w:rPr>
+        <w:t>،</w:t>
+      </w:r>
+      <w:r>
+        <w:rPr>
+          <w:rFonts w:hint="cs"/>
+          <w:rtl/>
+          <w:lang w:bidi="fa-IR"/>
+        </w:rPr>
+        <w:t xml:space="preserve"> 13 </w:t>
+      </w:r>
+      <w:r>
+        <w:rPr>
+          <w:rFonts w:hint="cs"/>
+          <w:rtl/>
+          <w:lang w:bidi="fa-IR"/>
+        </w:rPr>
+        <w:t>و</w:t>
+      </w:r>
+      <w:bookmarkStart w:id="34" w:name="_GoBack"/>
+      <w:bookmarkEnd w:id="34"/>
+      <w:r>
+        <w:rPr>
+          <w:rFonts w:hint="cs"/>
+          <w:rtl/>
+          <w:lang w:bidi="fa-IR"/>
+        </w:rPr>
+        <w:t xml:space="preserve"> 14 هم </w:t>
+      </w:r>
+      <w:r>
+        <w:rPr>
+          <w:lang w:bidi="fa-IR"/>
+        </w:rPr>
+        <w:t>API</w:t>
+      </w:r>
+      <w:r>
+        <w:rPr>
+          <w:rFonts w:hint="cs"/>
+          <w:rtl/>
+          <w:lang w:bidi="fa-IR"/>
+        </w:rPr>
+        <w:t xml:space="preserve"> های موجود در سامانه تشخیص محصول را به تصویر کشده است.</w:t>
       </w:r>
     </w:p>
     <w:p>
@@ -22636,7 +22767,6 @@
         <w:rPr>
           <w:noProof/>
         </w:rPr>
-        <w:lastRenderedPageBreak/>
         <w:drawing>
           <wp:inline distT="0" distB="0" distL="0" distR="0" wp14:anchorId="6010633D" wp14:editId="4AADD64E">
             <wp:extent cx="6114415" cy="3387090"/>
@@ -22700,14 +22830,7 @@
           <w:rFonts w:hint="cs"/>
           <w:rtl/>
         </w:rPr>
-        <w:t>شکل 9</w:t>
-      </w:r>
-      <w:r>
-        <w:rPr>
-          <w:rFonts w:hint="cs"/>
-          <w:rtl/>
-        </w:rPr>
-        <w:t>-</w:t>
+        <w:t>شکل 9-</w:t>
       </w:r>
       <w:r>
         <w:rPr>
@@ -22830,21 +22953,7 @@
           <w:rFonts w:hint="cs"/>
           <w:rtl/>
         </w:rPr>
-        <w:t xml:space="preserve">شکل </w:t>
-      </w:r>
-      <w:r>
-        <w:rPr>
-          <w:rFonts w:hint="cs"/>
-          <w:rtl/>
-        </w:rPr>
-        <w:t>10</w:t>
-      </w:r>
-      <w:r>
-        <w:rPr>
-          <w:rFonts w:hint="cs"/>
-          <w:rtl/>
-        </w:rPr>
-        <w:t>-</w:t>
+        <w:t>شکل 10-</w:t>
       </w:r>
       <w:r>
         <w:rPr>
@@ -22946,21 +23055,7 @@
           <w:rFonts w:hint="cs"/>
           <w:rtl/>
         </w:rPr>
-        <w:t xml:space="preserve">شکل </w:t>
-      </w:r>
-      <w:r>
-        <w:rPr>
-          <w:rFonts w:hint="cs"/>
-          <w:rtl/>
-        </w:rPr>
-        <w:t>11</w:t>
-      </w:r>
-      <w:r>
-        <w:rPr>
-          <w:rFonts w:hint="cs"/>
-          <w:rtl/>
-        </w:rPr>
-        <w:t>-</w:t>
+        <w:t>شکل 11-</w:t>
       </w:r>
       <w:r>
         <w:rPr>
@@ -23058,21 +23153,7 @@
           <w:rFonts w:hint="cs"/>
           <w:rtl/>
         </w:rPr>
-        <w:t xml:space="preserve">شکل </w:t>
-      </w:r>
-      <w:r>
-        <w:rPr>
-          <w:rFonts w:hint="cs"/>
-          <w:rtl/>
-        </w:rPr>
-        <w:t>12</w:t>
-      </w:r>
-      <w:r>
-        <w:rPr>
-          <w:rFonts w:hint="cs"/>
-          <w:rtl/>
-        </w:rPr>
-        <w:t>-</w:t>
+        <w:t>شکل 12-</w:t>
       </w:r>
       <w:r>
         <w:rPr>
@@ -23456,7 +23537,7 @@
                   <w:szCs w:val="20"/>
                   <w:rtl/>
                 </w:rPr>
-                <w:t>9</w:t>
+                <w:t>17</w:t>
               </w:r>
               <w:r>
                 <w:rPr>
@@ -27323,21 +27404,6 @@
 </file>
 
 <file path=customXml/item1.xml><?xml version="1.0" encoding="utf-8"?>
-<?mso-contentType ?>
-<FormTemplates xmlns="http://schemas.microsoft.com/sharepoint/v3/contenttype/forms">
-  <Display>DocumentLibraryForm</Display>
-  <Edit>DocumentLibraryForm</Edit>
-  <New>DocumentLibraryForm</New>
-</FormTemplates>
-</file>
-
-<file path=customXml/item2.xml><?xml version="1.0" encoding="utf-8"?>
-<p:properties xmlns:p="http://schemas.microsoft.com/office/2006/metadata/properties" xmlns:xsi="http://www.w3.org/2001/XMLSchema-instance" xmlns:pc="http://schemas.microsoft.com/office/infopath/2007/PartnerControls">
-  <documentManagement/>
-</p:properties>
-</file>
-
-<file path=customXml/item3.xml><?xml version="1.0" encoding="utf-8"?>
 <ct:contentTypeSchema xmlns:ct="http://schemas.microsoft.com/office/2006/metadata/contentType" xmlns:ma="http://schemas.microsoft.com/office/2006/metadata/properties/metaAttributes" ct:_="" ma:_="" ma:contentTypeName="مستند" ma:contentTypeID="0x0101000928E2C3898544449BA955CD60FEE36B" ma:contentTypeVersion="0" ma:contentTypeDescription="ایجاد سند جدید" ma:contentTypeScope="" ma:versionID="77f8427908a85c2dc595b8a7c9713776">
   <xsd:schema xmlns:xsd="http://www.w3.org/2001/XMLSchema" xmlns:xs="http://www.w3.org/2001/XMLSchema" xmlns:p="http://schemas.microsoft.com/office/2006/metadata/properties" targetNamespace="http://schemas.microsoft.com/office/2006/metadata/properties" ma:root="true" ma:fieldsID="d1d9497f46ae73fa5a05938278fdd63f">
     <xsd:element name="properties">
@@ -27451,6 +27517,21 @@
 </ct:contentTypeSchema>
 </file>
 
+<file path=customXml/item2.xml><?xml version="1.0" encoding="utf-8"?>
+<p:properties xmlns:p="http://schemas.microsoft.com/office/2006/metadata/properties" xmlns:xsi="http://www.w3.org/2001/XMLSchema-instance" xmlns:pc="http://schemas.microsoft.com/office/infopath/2007/PartnerControls">
+  <documentManagement/>
+</p:properties>
+</file>
+
+<file path=customXml/item3.xml><?xml version="1.0" encoding="utf-8"?>
+<?mso-contentType ?>
+<FormTemplates xmlns="http://schemas.microsoft.com/sharepoint/v3/contenttype/forms">
+  <Display>DocumentLibraryForm</Display>
+  <Edit>DocumentLibraryForm</Edit>
+  <New>DocumentLibraryForm</New>
+</FormTemplates>
+</file>
+
 <file path=customXml/item4.xml><?xml version="1.0" encoding="utf-8"?>
 <b:Sources xmlns:b="http://schemas.openxmlformats.org/officeDocument/2006/bibliography" xmlns="http://schemas.openxmlformats.org/officeDocument/2006/bibliography" SelectedStyle="\IEEE2006OfficeOnline.xsl" StyleName="IEEE" Version="2006">
   <b:Source>
@@ -27505,23 +27586,6 @@
 </file>
 
 <file path=customXml/itemProps1.xml><?xml version="1.0" encoding="utf-8"?>
-<ds:datastoreItem xmlns:ds="http://schemas.openxmlformats.org/officeDocument/2006/customXml" ds:itemID="{AA0F5750-59E4-4AC2-876B-B6F29046DB51}">
-  <ds:schemaRefs>
-    <ds:schemaRef ds:uri="http://schemas.microsoft.com/sharepoint/v3/contenttype/forms"/>
-  </ds:schemaRefs>
-</ds:datastoreItem>
-</file>
-
-<file path=customXml/itemProps2.xml><?xml version="1.0" encoding="utf-8"?>
-<ds:datastoreItem xmlns:ds="http://schemas.openxmlformats.org/officeDocument/2006/customXml" ds:itemID="{0B5CE803-5120-416E-B705-8194F2C2099E}">
-  <ds:schemaRefs>
-    <ds:schemaRef ds:uri="http://schemas.microsoft.com/office/2006/metadata/properties"/>
-    <ds:schemaRef ds:uri="http://schemas.microsoft.com/office/infopath/2007/PartnerControls"/>
-  </ds:schemaRefs>
-</ds:datastoreItem>
-</file>
-
-<file path=customXml/itemProps3.xml><?xml version="1.0" encoding="utf-8"?>
 <ds:datastoreItem xmlns:ds="http://schemas.openxmlformats.org/officeDocument/2006/customXml" ds:itemID="{47691FD7-5663-490F-B5E0-FCF0C8B442DE}">
   <ds:schemaRefs>
     <ds:schemaRef ds:uri="http://schemas.microsoft.com/office/2006/metadata/contentType"/>
@@ -27537,8 +27601,25 @@
 </ds:datastoreItem>
 </file>
 
+<file path=customXml/itemProps2.xml><?xml version="1.0" encoding="utf-8"?>
+<ds:datastoreItem xmlns:ds="http://schemas.openxmlformats.org/officeDocument/2006/customXml" ds:itemID="{0B5CE803-5120-416E-B705-8194F2C2099E}">
+  <ds:schemaRefs>
+    <ds:schemaRef ds:uri="http://schemas.microsoft.com/office/2006/metadata/properties"/>
+    <ds:schemaRef ds:uri="http://schemas.microsoft.com/office/infopath/2007/PartnerControls"/>
+  </ds:schemaRefs>
+</ds:datastoreItem>
+</file>
+
+<file path=customXml/itemProps3.xml><?xml version="1.0" encoding="utf-8"?>
+<ds:datastoreItem xmlns:ds="http://schemas.openxmlformats.org/officeDocument/2006/customXml" ds:itemID="{AA0F5750-59E4-4AC2-876B-B6F29046DB51}">
+  <ds:schemaRefs>
+    <ds:schemaRef ds:uri="http://schemas.microsoft.com/sharepoint/v3/contenttype/forms"/>
+  </ds:schemaRefs>
+</ds:datastoreItem>
+</file>
+
 <file path=customXml/itemProps4.xml><?xml version="1.0" encoding="utf-8"?>
-<ds:datastoreItem xmlns:ds="http://schemas.openxmlformats.org/officeDocument/2006/customXml" ds:itemID="{41A963F2-E913-4B43-8642-30B952DA8C64}">
+<ds:datastoreItem xmlns:ds="http://schemas.openxmlformats.org/officeDocument/2006/customXml" ds:itemID="{58B04285-5CFD-437D-A519-068AC4DFC863}">
   <ds:schemaRefs>
     <ds:schemaRef ds:uri="http://schemas.openxmlformats.org/officeDocument/2006/bibliography"/>
   </ds:schemaRefs>

</xml_diff>